<commit_message>
Update to Homework 1 For Submission
</commit_message>
<xml_diff>
--- a/WFProj1CS338.docx
+++ b/WFProj1CS338.docx
@@ -89,15 +89,50 @@
         <w:spacing w:line="480" w:lineRule="auto"/>
         <w:rPr>
           <w:rFonts w:ascii="Times New Roman" w:hAnsi="Times New Roman" w:cs="Times New Roman"/>
-          <w:sz w:val="24"/>
-        </w:rPr>
-      </w:pPr>
-      <w:r>
-        <w:rPr>
-          <w:rFonts w:ascii="Times New Roman" w:hAnsi="Times New Roman" w:cs="Times New Roman"/>
           <w:b/>
           <w:sz w:val="24"/>
         </w:rPr>
+      </w:pPr>
+      <w:r>
+        <w:rPr>
+          <w:rFonts w:ascii="Times New Roman" w:hAnsi="Times New Roman" w:cs="Times New Roman"/>
+          <w:b/>
+          <w:sz w:val="24"/>
+        </w:rPr>
+        <w:t xml:space="preserve">Basic Description and Motive: </w:t>
+      </w:r>
+    </w:p>
+    <w:p>
+      <w:pPr>
+        <w:spacing w:line="480" w:lineRule="auto"/>
+        <w:ind w:firstLine="720"/>
+        <w:rPr>
+          <w:rFonts w:ascii="Times New Roman" w:hAnsi="Times New Roman" w:cs="Times New Roman"/>
+          <w:sz w:val="24"/>
+        </w:rPr>
+      </w:pPr>
+      <w:r>
+        <w:rPr>
+          <w:rFonts w:ascii="Times New Roman" w:hAnsi="Times New Roman" w:cs="Times New Roman"/>
+          <w:sz w:val="24"/>
+        </w:rPr>
+        <w:t xml:space="preserve">The goal of this app is to create a software application that will allow a user to play a comprehensive game of Chinese Checkers with up to five other players. Chinese Checkers is a popular game, but there aren’t many ways to play it online, and the ones I researched were buggy and not as coherent for new players. On top of this fact, it only supported player versus CPU. I want to create a more comprehensive software that lets a user play with other users, and I want to have multiple people be able to play the game. </w:t>
+      </w:r>
+    </w:p>
+    <w:p>
+      <w:pPr>
+        <w:spacing w:line="480" w:lineRule="auto"/>
+        <w:rPr>
+          <w:rFonts w:ascii="Times New Roman" w:hAnsi="Times New Roman" w:cs="Times New Roman"/>
+          <w:sz w:val="24"/>
+        </w:rPr>
+      </w:pPr>
+      <w:r>
+        <w:rPr>
+          <w:rFonts w:ascii="Times New Roman" w:hAnsi="Times New Roman" w:cs="Times New Roman"/>
+          <w:b/>
+          <w:sz w:val="24"/>
+        </w:rPr>
         <w:t>Users:</w:t>
       </w:r>
       <w:r>
@@ -105,7 +140,24 @@
           <w:rFonts w:ascii="Times New Roman" w:hAnsi="Times New Roman" w:cs="Times New Roman"/>
           <w:sz w:val="24"/>
         </w:rPr>
-        <w:t xml:space="preserve"> Although there aren’t many Chinese Checkers enthusiasts, those users would not be the only people who would want to use this software. Those who love playing simple board games that includes strategy would also </w:t>
+        <w:t xml:space="preserve"> </w:t>
+      </w:r>
+    </w:p>
+    <w:p>
+      <w:pPr>
+        <w:spacing w:line="480" w:lineRule="auto"/>
+        <w:ind w:firstLine="720"/>
+        <w:rPr>
+          <w:rFonts w:ascii="Times New Roman" w:hAnsi="Times New Roman" w:cs="Times New Roman"/>
+          <w:sz w:val="24"/>
+        </w:rPr>
+      </w:pPr>
+      <w:r>
+        <w:rPr>
+          <w:rFonts w:ascii="Times New Roman" w:hAnsi="Times New Roman" w:cs="Times New Roman"/>
+          <w:sz w:val="24"/>
+        </w:rPr>
+        <w:t xml:space="preserve">Although there aren’t many Chinese Checkers enthusiasts, those users would not be the only people who would want to use this software. Those who love playing simple board games that includes strategy would also </w:t>
       </w:r>
       <w:r>
         <w:rPr>
@@ -114,13 +166,76 @@
         </w:rPr>
         <w:t xml:space="preserve">have a blast playing this game. This software could be played against another real-life user, so users can go toe-to-toe against another user. </w:t>
       </w:r>
+      <w:r>
+        <w:rPr>
+          <w:rFonts w:ascii="Times New Roman" w:hAnsi="Times New Roman" w:cs="Times New Roman"/>
+          <w:sz w:val="24"/>
+        </w:rPr>
+        <w:t xml:space="preserve">As a stretch goal, I also want users to be able to use this software even when others don’t have the ability to play with them, so those who do like to play games against CPU opponents over real-life users would also be interested in this game. However, the main draw of this software is the fact that it isn’t just a person versus person (PvP) board game, but it has the ability to be played in teams of 2, as </w:t>
+      </w:r>
+      <w:r>
+        <w:rPr>
+          <w:rFonts w:ascii="Times New Roman" w:hAnsi="Times New Roman" w:cs="Times New Roman"/>
+          <w:sz w:val="24"/>
+        </w:rPr>
+        <w:lastRenderedPageBreak/>
+        <w:t xml:space="preserve">well as accommodating up to 6 users in a single game, so people who would want to play a simple strategy board game with a group of people would also be interested in this game. </w:t>
+      </w:r>
+    </w:p>
+    <w:p>
+      <w:pPr>
+        <w:spacing w:line="480" w:lineRule="auto"/>
+        <w:rPr>
+          <w:rFonts w:ascii="Times New Roman" w:hAnsi="Times New Roman" w:cs="Times New Roman"/>
+          <w:sz w:val="24"/>
+        </w:rPr>
+      </w:pPr>
+      <w:r>
+        <w:rPr>
+          <w:rFonts w:ascii="Times New Roman" w:hAnsi="Times New Roman" w:cs="Times New Roman"/>
+          <w:b/>
+          <w:sz w:val="24"/>
+        </w:rPr>
+        <w:t>System:</w:t>
+      </w:r>
+      <w:r>
+        <w:rPr>
+          <w:rFonts w:ascii="Times New Roman" w:hAnsi="Times New Roman" w:cs="Times New Roman"/>
+          <w:sz w:val="24"/>
+        </w:rPr>
+        <w:t xml:space="preserve"> </w:t>
+      </w:r>
+    </w:p>
+    <w:p>
+      <w:pPr>
+        <w:spacing w:line="480" w:lineRule="auto"/>
+        <w:ind w:firstLine="720"/>
+        <w:rPr>
+          <w:rFonts w:ascii="Times New Roman" w:hAnsi="Times New Roman" w:cs="Times New Roman"/>
+          <w:sz w:val="24"/>
+        </w:rPr>
+      </w:pPr>
+      <w:r>
+        <w:rPr>
+          <w:rFonts w:ascii="Times New Roman" w:hAnsi="Times New Roman" w:cs="Times New Roman"/>
+          <w:sz w:val="24"/>
+        </w:rPr>
+        <w:t xml:space="preserve">The user will be able to do a lot of things in order to find both fun and success using this software, starting with the most important thing: playing the game. </w:t>
+      </w:r>
+      <w:r>
+        <w:rPr>
+          <w:rFonts w:ascii="Times New Roman" w:hAnsi="Times New Roman" w:cs="Times New Roman"/>
+          <w:sz w:val="24"/>
+        </w:rPr>
+        <w:t xml:space="preserve">As I stated before, the Chinese Checkers software that I did encounter in my research, while </w:t>
+      </w:r>
       <w:proofErr w:type="gramStart"/>
       <w:r>
         <w:rPr>
           <w:rFonts w:ascii="Times New Roman" w:hAnsi="Times New Roman" w:cs="Times New Roman"/>
           <w:sz w:val="24"/>
         </w:rPr>
-        <w:t>That being said, if</w:t>
+        <w:t>sufficient</w:t>
       </w:r>
       <w:proofErr w:type="gramEnd"/>
       <w:r>
@@ -128,24 +243,593 @@
           <w:rFonts w:ascii="Times New Roman" w:hAnsi="Times New Roman" w:cs="Times New Roman"/>
           <w:sz w:val="24"/>
         </w:rPr>
-        <w:t xml:space="preserve"> a user wants to play by themselves, that is also a valid option. The main draw of the game, however, is that there can be up to five different players (either being users or AI) used to compete with the user.</w:t>
-      </w:r>
-    </w:p>
-    <w:p>
-      <w:pPr>
-        <w:spacing w:line="480" w:lineRule="auto"/>
-        <w:rPr>
-          <w:rFonts w:ascii="Times New Roman" w:hAnsi="Times New Roman" w:cs="Times New Roman"/>
-          <w:sz w:val="24"/>
-        </w:rPr>
-      </w:pPr>
-      <w:r>
+        <w:t xml:space="preserve"> on a functional level</w:t>
+      </w:r>
+      <w:r>
+        <w:rPr>
+          <w:rFonts w:ascii="Times New Roman" w:hAnsi="Times New Roman" w:cs="Times New Roman"/>
+          <w:sz w:val="24"/>
+        </w:rPr>
+        <w:t>, were buggy, and the most problems I found in the software dealt with</w:t>
+      </w:r>
+      <w:r>
+        <w:rPr>
+          <w:rFonts w:ascii="Times New Roman" w:hAnsi="Times New Roman" w:cs="Times New Roman"/>
+          <w:sz w:val="24"/>
+        </w:rPr>
+        <w:t xml:space="preserve"> illegal movement of pieces. Users using the software that I plan to develop will be able to: move pieces to empty, adjacent spaces in any direction; jump over either their own or enemy pieces to an empty space adjacent to the nonmoving piece as long as the empty space, the non-moving piece’s space, and the moving piece’s space creates a straight line segment; and be able to continue jumping pieces using the second rule in the same turn.  </w:t>
+      </w:r>
+      <w:r>
+        <w:rPr>
+          <w:rFonts w:ascii="Times New Roman" w:hAnsi="Times New Roman" w:cs="Times New Roman"/>
+          <w:sz w:val="24"/>
+        </w:rPr>
+        <w:t>More info about the rules can be found in the link (</w:t>
+      </w:r>
+      <w:hyperlink r:id="rId4" w:history="1">
+        <w:r>
+          <w:rPr>
+            <w:rStyle w:val="Hyperlink"/>
+            <w:rFonts w:ascii="Times New Roman" w:hAnsi="Times New Roman" w:cs="Times New Roman"/>
+            <w:color w:val="auto"/>
+            <w:sz w:val="24"/>
+            <w:u w:val="none"/>
+          </w:rPr>
+          <w:t>https://www.ducksters.com/games/chinese_checkers.php</w:t>
+        </w:r>
+      </w:hyperlink>
+      <w:r>
+        <w:rPr>
+          <w:rFonts w:ascii="Times New Roman" w:hAnsi="Times New Roman" w:cs="Times New Roman"/>
+          <w:sz w:val="24"/>
+        </w:rPr>
+        <w:t xml:space="preserve">). Additionally, users will be able to look up the rules of the game on the software, choose how many people are playing, choose the color that they will play as, and choose (if the game is an even number of players), if the game will be individual or team based. Finally, the stretch goal, would be to include the ability to face computer generated opponents, so users wouldn’t necessarily have to </w:t>
+      </w:r>
+      <w:r>
+        <w:rPr>
+          <w:rFonts w:ascii="Times New Roman" w:hAnsi="Times New Roman" w:cs="Times New Roman"/>
+          <w:sz w:val="24"/>
+        </w:rPr>
+        <w:t xml:space="preserve">play against human opponents to use the software. </w:t>
+      </w:r>
+    </w:p>
+    <w:p>
+      <w:pPr>
+        <w:spacing w:line="480" w:lineRule="auto"/>
+        <w:rPr>
+          <w:rFonts w:ascii="Times New Roman" w:hAnsi="Times New Roman" w:cs="Times New Roman"/>
+          <w:sz w:val="24"/>
+        </w:rPr>
+      </w:pPr>
+    </w:p>
+    <w:p>
+      <w:pPr>
+        <w:spacing w:line="480" w:lineRule="auto"/>
+        <w:rPr>
+          <w:rFonts w:ascii="Times New Roman" w:hAnsi="Times New Roman" w:cs="Times New Roman"/>
+          <w:sz w:val="24"/>
+        </w:rPr>
+      </w:pPr>
+    </w:p>
+    <w:p>
+      <w:pPr>
+        <w:spacing w:line="480" w:lineRule="auto"/>
+        <w:rPr>
+          <w:rFonts w:ascii="Times New Roman" w:hAnsi="Times New Roman" w:cs="Times New Roman"/>
+          <w:sz w:val="24"/>
+        </w:rPr>
+      </w:pPr>
+    </w:p>
+    <w:p>
+      <w:pPr>
+        <w:spacing w:line="480" w:lineRule="auto"/>
+        <w:rPr>
+          <w:rFonts w:ascii="Times New Roman" w:hAnsi="Times New Roman" w:cs="Times New Roman"/>
+          <w:sz w:val="24"/>
+        </w:rPr>
+      </w:pPr>
+    </w:p>
+    <w:p>
+      <w:pPr>
+        <w:spacing w:line="480" w:lineRule="auto"/>
         <w:rPr>
           <w:rFonts w:ascii="Times New Roman" w:hAnsi="Times New Roman" w:cs="Times New Roman"/>
           <w:b/>
           <w:sz w:val="24"/>
         </w:rPr>
-        <w:t>System:</w:t>
+      </w:pPr>
+      <w:r>
+        <w:rPr>
+          <w:rFonts w:ascii="Times New Roman" w:hAnsi="Times New Roman" w:cs="Times New Roman"/>
+          <w:b/>
+          <w:sz w:val="24"/>
+        </w:rPr>
+        <w:lastRenderedPageBreak/>
+        <w:t>Project Plan:</w:t>
+      </w:r>
+    </w:p>
+    <w:tbl>
+      <w:tblPr>
+        <w:tblStyle w:val="TableGrid"/>
+        <w:tblW w:w="0" w:type="auto"/>
+        <w:tblLook w:val="04A0" w:firstRow="1" w:lastRow="0" w:firstColumn="1" w:lastColumn="0" w:noHBand="0" w:noVBand="1"/>
+      </w:tblPr>
+      <w:tblGrid>
+        <w:gridCol w:w="3116"/>
+        <w:gridCol w:w="3117"/>
+        <w:gridCol w:w="3117"/>
+      </w:tblGrid>
+      <w:tr>
+        <w:tc>
+          <w:tcPr>
+            <w:tcW w:w="3116" w:type="dxa"/>
+          </w:tcPr>
+          <w:p>
+            <w:pPr>
+              <w:spacing w:line="480" w:lineRule="auto"/>
+              <w:rPr>
+                <w:rFonts w:ascii="Times New Roman" w:hAnsi="Times New Roman" w:cs="Times New Roman"/>
+                <w:b/>
+                <w:sz w:val="24"/>
+              </w:rPr>
+            </w:pPr>
+          </w:p>
+        </w:tc>
+        <w:tc>
+          <w:tcPr>
+            <w:tcW w:w="3117" w:type="dxa"/>
+          </w:tcPr>
+          <w:p>
+            <w:pPr>
+              <w:spacing w:line="480" w:lineRule="auto"/>
+              <w:rPr>
+                <w:rFonts w:ascii="Times New Roman" w:hAnsi="Times New Roman" w:cs="Times New Roman"/>
+                <w:b/>
+                <w:sz w:val="24"/>
+              </w:rPr>
+            </w:pPr>
+            <w:r>
+              <w:rPr>
+                <w:rFonts w:ascii="Times New Roman" w:hAnsi="Times New Roman" w:cs="Times New Roman"/>
+                <w:b/>
+                <w:sz w:val="24"/>
+              </w:rPr>
+              <w:t>Current Work</w:t>
+            </w:r>
+          </w:p>
+        </w:tc>
+        <w:tc>
+          <w:tcPr>
+            <w:tcW w:w="3117" w:type="dxa"/>
+          </w:tcPr>
+          <w:p>
+            <w:pPr>
+              <w:spacing w:line="480" w:lineRule="auto"/>
+              <w:rPr>
+                <w:rFonts w:ascii="Times New Roman" w:hAnsi="Times New Roman" w:cs="Times New Roman"/>
+                <w:b/>
+                <w:sz w:val="24"/>
+              </w:rPr>
+            </w:pPr>
+            <w:r>
+              <w:rPr>
+                <w:rFonts w:ascii="Times New Roman" w:hAnsi="Times New Roman" w:cs="Times New Roman"/>
+                <w:b/>
+                <w:sz w:val="24"/>
+              </w:rPr>
+              <w:t>Future Preparation</w:t>
+            </w:r>
+          </w:p>
+        </w:tc>
+      </w:tr>
+      <w:tr>
+        <w:tc>
+          <w:tcPr>
+            <w:tcW w:w="3116" w:type="dxa"/>
+          </w:tcPr>
+          <w:p>
+            <w:pPr>
+              <w:rPr>
+                <w:rFonts w:ascii="Times New Roman" w:hAnsi="Times New Roman" w:cs="Times New Roman"/>
+                <w:b/>
+                <w:sz w:val="24"/>
+              </w:rPr>
+            </w:pPr>
+            <w:r>
+              <w:rPr>
+                <w:rFonts w:ascii="Times New Roman" w:hAnsi="Times New Roman" w:cs="Times New Roman"/>
+                <w:b/>
+                <w:sz w:val="24"/>
+              </w:rPr>
+              <w:t>Week 1</w:t>
+            </w:r>
+          </w:p>
+        </w:tc>
+        <w:tc>
+          <w:tcPr>
+            <w:tcW w:w="3117" w:type="dxa"/>
+          </w:tcPr>
+          <w:p>
+            <w:pPr>
+              <w:rPr>
+                <w:rFonts w:ascii="Times New Roman" w:hAnsi="Times New Roman" w:cs="Times New Roman"/>
+                <w:sz w:val="24"/>
+              </w:rPr>
+            </w:pPr>
+            <w:r>
+              <w:rPr>
+                <w:rFonts w:ascii="Times New Roman" w:hAnsi="Times New Roman" w:cs="Times New Roman"/>
+                <w:sz w:val="24"/>
+              </w:rPr>
+              <w:t>Make Preliminary Screen Designs</w:t>
+            </w:r>
+            <w:r>
+              <w:rPr>
+                <w:rFonts w:ascii="Times New Roman" w:hAnsi="Times New Roman" w:cs="Times New Roman"/>
+                <w:sz w:val="24"/>
+              </w:rPr>
+              <w:t>; Plan Out Data Type Architectures; Start Designing Chinese Checkers Board and Pieces</w:t>
+            </w:r>
+          </w:p>
+        </w:tc>
+        <w:tc>
+          <w:tcPr>
+            <w:tcW w:w="3117" w:type="dxa"/>
+          </w:tcPr>
+          <w:p>
+            <w:pPr>
+              <w:rPr>
+                <w:rFonts w:ascii="Times New Roman" w:hAnsi="Times New Roman" w:cs="Times New Roman"/>
+                <w:sz w:val="24"/>
+              </w:rPr>
+            </w:pPr>
+            <w:r>
+              <w:rPr>
+                <w:rFonts w:ascii="Times New Roman" w:hAnsi="Times New Roman" w:cs="Times New Roman"/>
+                <w:sz w:val="24"/>
+              </w:rPr>
+              <w:t>Start Planning and Implementing Game Logic; Start Implementing Rough Draft of Main Menus</w:t>
+            </w:r>
+            <w:r>
+              <w:rPr>
+                <w:rFonts w:ascii="Times New Roman" w:hAnsi="Times New Roman" w:cs="Times New Roman"/>
+                <w:sz w:val="24"/>
+              </w:rPr>
+              <w:t>; Research Best Strategies for Chinese Checkers to Program AI</w:t>
+            </w:r>
+          </w:p>
+          <w:p>
+            <w:pPr>
+              <w:rPr>
+                <w:rFonts w:ascii="Times New Roman" w:hAnsi="Times New Roman" w:cs="Times New Roman"/>
+                <w:sz w:val="24"/>
+              </w:rPr>
+            </w:pPr>
+          </w:p>
+          <w:p>
+            <w:pPr>
+              <w:rPr>
+                <w:rFonts w:ascii="Times New Roman" w:hAnsi="Times New Roman" w:cs="Times New Roman"/>
+                <w:sz w:val="24"/>
+              </w:rPr>
+            </w:pPr>
+          </w:p>
+        </w:tc>
+      </w:tr>
+      <w:tr>
+        <w:tc>
+          <w:tcPr>
+            <w:tcW w:w="3116" w:type="dxa"/>
+          </w:tcPr>
+          <w:p>
+            <w:pPr>
+              <w:rPr>
+                <w:rFonts w:ascii="Times New Roman" w:hAnsi="Times New Roman" w:cs="Times New Roman"/>
+                <w:b/>
+                <w:sz w:val="24"/>
+              </w:rPr>
+            </w:pPr>
+            <w:r>
+              <w:rPr>
+                <w:rFonts w:ascii="Times New Roman" w:hAnsi="Times New Roman" w:cs="Times New Roman"/>
+                <w:b/>
+                <w:sz w:val="24"/>
+              </w:rPr>
+              <w:t>Week 2</w:t>
+            </w:r>
+          </w:p>
+        </w:tc>
+        <w:tc>
+          <w:tcPr>
+            <w:tcW w:w="3117" w:type="dxa"/>
+          </w:tcPr>
+          <w:p>
+            <w:pPr>
+              <w:rPr>
+                <w:rFonts w:ascii="Times New Roman" w:hAnsi="Times New Roman" w:cs="Times New Roman"/>
+                <w:sz w:val="24"/>
+              </w:rPr>
+            </w:pPr>
+            <w:r>
+              <w:rPr>
+                <w:rFonts w:ascii="Times New Roman" w:hAnsi="Times New Roman" w:cs="Times New Roman"/>
+                <w:sz w:val="24"/>
+              </w:rPr>
+              <w:t>Continue Implementing Game Logic; Finalize The Majority of Screens I’ve Created For Week 1; Start Bug Testing Game Logic</w:t>
+            </w:r>
+          </w:p>
+          <w:p>
+            <w:pPr>
+              <w:rPr>
+                <w:rFonts w:ascii="Times New Roman" w:hAnsi="Times New Roman" w:cs="Times New Roman"/>
+                <w:sz w:val="24"/>
+              </w:rPr>
+            </w:pPr>
+          </w:p>
+          <w:p>
+            <w:pPr>
+              <w:rPr>
+                <w:rFonts w:ascii="Times New Roman" w:hAnsi="Times New Roman" w:cs="Times New Roman"/>
+                <w:sz w:val="24"/>
+              </w:rPr>
+            </w:pPr>
+          </w:p>
+        </w:tc>
+        <w:tc>
+          <w:tcPr>
+            <w:tcW w:w="3117" w:type="dxa"/>
+          </w:tcPr>
+          <w:p>
+            <w:pPr>
+              <w:rPr>
+                <w:rFonts w:ascii="Times New Roman" w:hAnsi="Times New Roman" w:cs="Times New Roman"/>
+                <w:sz w:val="24"/>
+              </w:rPr>
+            </w:pPr>
+            <w:r>
+              <w:rPr>
+                <w:rFonts w:ascii="Times New Roman" w:hAnsi="Times New Roman" w:cs="Times New Roman"/>
+                <w:sz w:val="24"/>
+              </w:rPr>
+              <w:t>Continue Bug Testing</w:t>
+            </w:r>
+            <w:r>
+              <w:rPr>
+                <w:rFonts w:ascii="Times New Roman" w:hAnsi="Times New Roman" w:cs="Times New Roman"/>
+                <w:sz w:val="24"/>
+              </w:rPr>
+              <w:t xml:space="preserve">; Start Creating Any Art Needed </w:t>
+            </w:r>
+            <w:proofErr w:type="gramStart"/>
+            <w:r>
+              <w:rPr>
+                <w:rFonts w:ascii="Times New Roman" w:hAnsi="Times New Roman" w:cs="Times New Roman"/>
+                <w:sz w:val="24"/>
+              </w:rPr>
+              <w:t>For</w:t>
+            </w:r>
+            <w:proofErr w:type="gramEnd"/>
+            <w:r>
+              <w:rPr>
+                <w:rFonts w:ascii="Times New Roman" w:hAnsi="Times New Roman" w:cs="Times New Roman"/>
+                <w:sz w:val="24"/>
+              </w:rPr>
+              <w:t xml:space="preserve"> the Software; </w:t>
+            </w:r>
+            <w:r>
+              <w:rPr>
+                <w:rFonts w:ascii="Times New Roman" w:hAnsi="Times New Roman" w:cs="Times New Roman"/>
+                <w:color w:val="4472C4" w:themeColor="accent1"/>
+                <w:sz w:val="24"/>
+              </w:rPr>
+              <w:t>Start Programming AI Nature</w:t>
+            </w:r>
+            <w:r>
+              <w:rPr>
+                <w:rFonts w:ascii="Times New Roman" w:hAnsi="Times New Roman" w:cs="Times New Roman"/>
+                <w:color w:val="4472C4" w:themeColor="accent1"/>
+                <w:sz w:val="24"/>
+              </w:rPr>
+              <w:t xml:space="preserve"> </w:t>
+            </w:r>
+            <w:r>
+              <w:rPr>
+                <w:rFonts w:ascii="Times New Roman" w:hAnsi="Times New Roman" w:cs="Times New Roman"/>
+                <w:sz w:val="24"/>
+              </w:rPr>
+              <w:t>(stretch goal based on time)</w:t>
+            </w:r>
+          </w:p>
+        </w:tc>
+      </w:tr>
+      <w:tr>
+        <w:tc>
+          <w:tcPr>
+            <w:tcW w:w="3116" w:type="dxa"/>
+          </w:tcPr>
+          <w:p>
+            <w:pPr>
+              <w:rPr>
+                <w:rFonts w:ascii="Times New Roman" w:hAnsi="Times New Roman" w:cs="Times New Roman"/>
+                <w:b/>
+                <w:sz w:val="24"/>
+              </w:rPr>
+            </w:pPr>
+            <w:r>
+              <w:rPr>
+                <w:rFonts w:ascii="Times New Roman" w:hAnsi="Times New Roman" w:cs="Times New Roman"/>
+                <w:b/>
+                <w:sz w:val="24"/>
+              </w:rPr>
+              <w:t>Week 3</w:t>
+            </w:r>
+          </w:p>
+        </w:tc>
+        <w:tc>
+          <w:tcPr>
+            <w:tcW w:w="3117" w:type="dxa"/>
+          </w:tcPr>
+          <w:p>
+            <w:pPr>
+              <w:rPr>
+                <w:rFonts w:ascii="Times New Roman" w:hAnsi="Times New Roman" w:cs="Times New Roman"/>
+                <w:sz w:val="24"/>
+              </w:rPr>
+            </w:pPr>
+            <w:r>
+              <w:rPr>
+                <w:rFonts w:ascii="Times New Roman" w:hAnsi="Times New Roman" w:cs="Times New Roman"/>
+                <w:sz w:val="24"/>
+              </w:rPr>
+              <w:t xml:space="preserve">Finish Implementing Game Logic; Start and Continue Implementing </w:t>
+            </w:r>
+            <w:r>
+              <w:rPr>
+                <w:rFonts w:ascii="Times New Roman" w:hAnsi="Times New Roman" w:cs="Times New Roman"/>
+                <w:sz w:val="24"/>
+              </w:rPr>
+              <w:t>Any Minor Screens That Have Not Been Finished; Finalize Any Minor Artwork Needed For the Software For Implementation</w:t>
+            </w:r>
+          </w:p>
+        </w:tc>
+        <w:tc>
+          <w:tcPr>
+            <w:tcW w:w="3117" w:type="dxa"/>
+          </w:tcPr>
+          <w:p>
+            <w:pPr>
+              <w:rPr>
+                <w:rFonts w:ascii="Times New Roman" w:hAnsi="Times New Roman" w:cs="Times New Roman"/>
+                <w:sz w:val="24"/>
+              </w:rPr>
+            </w:pPr>
+            <w:r>
+              <w:rPr>
+                <w:rFonts w:ascii="Times New Roman" w:hAnsi="Times New Roman" w:cs="Times New Roman"/>
+                <w:sz w:val="24"/>
+              </w:rPr>
+              <w:t>Continue Implementing Artwork; Create Basic Questionnaire For Users for Testing; Finish AI Implementation</w:t>
+            </w:r>
+            <w:r>
+              <w:rPr>
+                <w:rFonts w:ascii="Times New Roman" w:hAnsi="Times New Roman" w:cs="Times New Roman"/>
+                <w:sz w:val="24"/>
+              </w:rPr>
+              <w:softHyphen/>
+            </w:r>
+          </w:p>
+        </w:tc>
+      </w:tr>
+      <w:tr>
+        <w:tc>
+          <w:tcPr>
+            <w:tcW w:w="3116" w:type="dxa"/>
+          </w:tcPr>
+          <w:p>
+            <w:pPr>
+              <w:rPr>
+                <w:rFonts w:ascii="Times New Roman" w:hAnsi="Times New Roman" w:cs="Times New Roman"/>
+                <w:b/>
+                <w:sz w:val="24"/>
+              </w:rPr>
+            </w:pPr>
+            <w:r>
+              <w:rPr>
+                <w:rFonts w:ascii="Times New Roman" w:hAnsi="Times New Roman" w:cs="Times New Roman"/>
+                <w:b/>
+                <w:sz w:val="24"/>
+              </w:rPr>
+              <w:t>Week 4</w:t>
+            </w:r>
+          </w:p>
+        </w:tc>
+        <w:tc>
+          <w:tcPr>
+            <w:tcW w:w="3117" w:type="dxa"/>
+          </w:tcPr>
+          <w:p>
+            <w:pPr>
+              <w:rPr>
+                <w:rFonts w:ascii="Times New Roman" w:hAnsi="Times New Roman" w:cs="Times New Roman"/>
+                <w:sz w:val="24"/>
+              </w:rPr>
+            </w:pPr>
+            <w:r>
+              <w:rPr>
+                <w:rFonts w:ascii="Times New Roman" w:hAnsi="Times New Roman" w:cs="Times New Roman"/>
+                <w:sz w:val="24"/>
+              </w:rPr>
+              <w:t xml:space="preserve">Finish Implementing Art; </w:t>
+            </w:r>
+            <w:r>
+              <w:rPr>
+                <w:rFonts w:ascii="Times New Roman" w:hAnsi="Times New Roman" w:cs="Times New Roman"/>
+                <w:sz w:val="24"/>
+              </w:rPr>
+              <w:t xml:space="preserve">User </w:t>
+            </w:r>
+            <w:r>
+              <w:rPr>
+                <w:rFonts w:ascii="Times New Roman" w:hAnsi="Times New Roman" w:cs="Times New Roman"/>
+                <w:sz w:val="24"/>
+              </w:rPr>
+              <w:t>Testing</w:t>
+            </w:r>
+            <w:r>
+              <w:rPr>
+                <w:rFonts w:ascii="Times New Roman" w:hAnsi="Times New Roman" w:cs="Times New Roman"/>
+                <w:sz w:val="24"/>
+              </w:rPr>
+              <w:t>; Making Minor Adjustments As Needed</w:t>
+            </w:r>
+          </w:p>
+        </w:tc>
+        <w:tc>
+          <w:tcPr>
+            <w:tcW w:w="3117" w:type="dxa"/>
+          </w:tcPr>
+          <w:p>
+            <w:pPr>
+              <w:rPr>
+                <w:rFonts w:ascii="Times New Roman" w:hAnsi="Times New Roman" w:cs="Times New Roman"/>
+                <w:sz w:val="24"/>
+              </w:rPr>
+            </w:pPr>
+            <w:r>
+              <w:rPr>
+                <w:rFonts w:ascii="Times New Roman" w:hAnsi="Times New Roman" w:cs="Times New Roman"/>
+                <w:sz w:val="24"/>
+              </w:rPr>
+              <w:t>Final Tweaking</w:t>
+            </w:r>
+          </w:p>
+        </w:tc>
+      </w:tr>
+    </w:tbl>
+    <w:p>
+      <w:pPr>
+        <w:spacing w:line="480" w:lineRule="auto"/>
+        <w:rPr>
+          <w:rFonts w:ascii="Times New Roman" w:hAnsi="Times New Roman" w:cs="Times New Roman"/>
+          <w:sz w:val="24"/>
+        </w:rPr>
+      </w:pPr>
+    </w:p>
+    <w:p>
+      <w:pPr>
+        <w:spacing w:line="480" w:lineRule="auto"/>
+        <w:rPr>
+          <w:rFonts w:ascii="Times New Roman" w:hAnsi="Times New Roman" w:cs="Times New Roman"/>
+          <w:sz w:val="24"/>
+        </w:rPr>
+      </w:pPr>
+      <w:r>
+        <w:rPr>
+          <w:rFonts w:ascii="Times New Roman" w:hAnsi="Times New Roman" w:cs="Times New Roman"/>
+          <w:b/>
+          <w:sz w:val="24"/>
+        </w:rPr>
+        <w:t>Data Structures and Technologies Needed:</w:t>
       </w:r>
       <w:r>
         <w:rPr>
@@ -154,19 +838,47 @@
         </w:rPr>
         <w:t xml:space="preserve"> </w:t>
       </w:r>
-      <w:r>
-        <w:rPr>
-          <w:rFonts w:ascii="Times New Roman" w:hAnsi="Times New Roman" w:cs="Times New Roman"/>
-          <w:sz w:val="24"/>
-        </w:rPr>
-        <w:t>The user will be able to do a lot of things in order to find both fun and success using this software, starting with the most important thing: playing the game. The user will be able to play full games of Chinese Checkers under the proper ruleset, such as moving pieces to adjacent, empty holes, being able to “jump” pieces as long as those pieces are adjacent to the moving piece and the hole the moving piece is moved to is directly in a line including the hole in which the unmoving piece is in</w:t>
-      </w:r>
-      <w:r>
-        <w:rPr>
-          <w:rFonts w:ascii="Times New Roman" w:hAnsi="Times New Roman" w:cs="Times New Roman"/>
-          <w:sz w:val="24"/>
-        </w:rPr>
-        <w:t xml:space="preserve">. </w:t>
+    </w:p>
+    <w:p>
+      <w:pPr>
+        <w:spacing w:line="480" w:lineRule="auto"/>
+        <w:rPr>
+          <w:rFonts w:ascii="Times New Roman" w:hAnsi="Times New Roman" w:cs="Times New Roman"/>
+          <w:sz w:val="24"/>
+        </w:rPr>
+      </w:pPr>
+      <w:r>
+        <w:rPr>
+          <w:rFonts w:ascii="Times New Roman" w:hAnsi="Times New Roman" w:cs="Times New Roman"/>
+          <w:sz w:val="24"/>
+        </w:rPr>
+        <w:tab/>
+        <w:t>In terms of technologies needed in order to make this software that are directly related to the coding process, I still need to do research on image generation and how that works in Java/Swing. However, I don’t believe much else other than that will be needed. In terms of technologies not linked to the coding process, I do plan to use Photoshop to create the board and pieces, as well as design any menu items needed (if time permits).</w:t>
+      </w:r>
+    </w:p>
+    <w:p>
+      <w:pPr>
+        <w:spacing w:line="480" w:lineRule="auto"/>
+        <w:rPr>
+          <w:rFonts w:ascii="Times New Roman" w:hAnsi="Times New Roman" w:cs="Times New Roman"/>
+          <w:sz w:val="24"/>
+        </w:rPr>
+      </w:pPr>
+      <w:r>
+        <w:rPr>
+          <w:rFonts w:ascii="Times New Roman" w:hAnsi="Times New Roman" w:cs="Times New Roman"/>
+          <w:sz w:val="24"/>
+        </w:rPr>
+        <w:lastRenderedPageBreak/>
+        <w:tab/>
+        <w:t xml:space="preserve">In terms of data structures, I do need to create a two-dimensional array that can simulate the board. </w:t>
+      </w:r>
+      <w:r>
+        <w:rPr>
+          <w:rFonts w:ascii="Times New Roman" w:hAnsi="Times New Roman" w:cs="Times New Roman"/>
+          <w:sz w:val="24"/>
+        </w:rPr>
+        <w:t xml:space="preserve">I believe that should be the most complicated data structure that is needed to be made. However, as I get into programming, I will continue defining more complex structures that need to be noted in this document. </w:t>
       </w:r>
       <w:bookmarkStart w:id="0" w:name="_GoBack"/>
       <w:bookmarkEnd w:id="0"/>
@@ -606,6 +1318,48 @@
     <w:semiHidden/>
     <w:unhideWhenUsed/>
   </w:style>
+  <w:style w:type="table" w:styleId="TableGrid">
+    <w:name w:val="Table Grid"/>
+    <w:basedOn w:val="TableNormal"/>
+    <w:uiPriority w:val="39"/>
+    <w:rsid w:val="00504D5A"/>
+    <w:pPr>
+      <w:spacing w:after="0" w:line="240" w:lineRule="auto"/>
+    </w:pPr>
+    <w:tblPr>
+      <w:tblBorders>
+        <w:top w:val="single" w:sz="4" w:space="0" w:color="auto"/>
+        <w:left w:val="single" w:sz="4" w:space="0" w:color="auto"/>
+        <w:bottom w:val="single" w:sz="4" w:space="0" w:color="auto"/>
+        <w:right w:val="single" w:sz="4" w:space="0" w:color="auto"/>
+        <w:insideH w:val="single" w:sz="4" w:space="0" w:color="auto"/>
+        <w:insideV w:val="single" w:sz="4" w:space="0" w:color="auto"/>
+      </w:tblBorders>
+    </w:tblPr>
+  </w:style>
+  <w:style w:type="character" w:styleId="Hyperlink">
+    <w:name w:val="Hyperlink"/>
+    <w:basedOn w:val="DefaultParagraphFont"/>
+    <w:uiPriority w:val="99"/>
+    <w:unhideWhenUsed/>
+    <w:rsid w:val="00DF014D"/>
+    <w:rPr>
+      <w:color w:val="0563C1" w:themeColor="hyperlink"/>
+      <w:u w:val="single"/>
+    </w:rPr>
+  </w:style>
+  <w:style w:type="character" w:styleId="UnresolvedMention">
+    <w:name w:val="Unresolved Mention"/>
+    <w:basedOn w:val="DefaultParagraphFont"/>
+    <w:uiPriority w:val="99"/>
+    <w:semiHidden/>
+    <w:unhideWhenUsed/>
+    <w:rsid w:val="00DF014D"/>
+    <w:rPr>
+      <w:color w:val="605E5C"/>
+      <w:shd w:val="clear" w:color="auto" w:fill="E1DFDD"/>
+    </w:rPr>
+  </w:style>
 </w:styles>
 </file>
 

</xml_diff>

<commit_message>
Homework #1 - Final Homework Submission
</commit_message>
<xml_diff>
--- a/WFProj1CS338.docx
+++ b/WFProj1CS338.docx
@@ -17,21 +17,38 @@
         </w:rPr>
         <w:t>Widchard Faustin</w:t>
       </w:r>
-    </w:p>
-    <w:p>
-      <w:pPr>
-        <w:spacing w:line="480" w:lineRule="auto"/>
-        <w:rPr>
-          <w:rFonts w:ascii="Times New Roman" w:hAnsi="Times New Roman" w:cs="Times New Roman"/>
-          <w:sz w:val="24"/>
-        </w:rPr>
-      </w:pPr>
-      <w:r>
-        <w:rPr>
-          <w:rFonts w:ascii="Times New Roman" w:hAnsi="Times New Roman" w:cs="Times New Roman"/>
-          <w:sz w:val="24"/>
-        </w:rPr>
-        <w:t>CS 338</w:t>
+      <w:r>
+        <w:rPr>
+          <w:rFonts w:ascii="Times New Roman" w:hAnsi="Times New Roman" w:cs="Times New Roman"/>
+          <w:sz w:val="24"/>
+        </w:rPr>
+        <w:t>,</w:t>
+      </w:r>
+      <w:r>
+        <w:rPr>
+          <w:rFonts w:ascii="Times New Roman" w:hAnsi="Times New Roman" w:cs="Times New Roman"/>
+          <w:sz w:val="24"/>
+        </w:rPr>
+        <w:t xml:space="preserve"> </w:t>
+      </w:r>
+      <w:hyperlink r:id="rId4" w:history="1">
+        <w:r>
+          <w:rPr>
+            <w:rStyle w:val="Hyperlink"/>
+            <w:rFonts w:ascii="Times New Roman" w:hAnsi="Times New Roman" w:cs="Times New Roman"/>
+            <w:color w:val="auto"/>
+            <w:sz w:val="24"/>
+            <w:u w:val="none"/>
+          </w:rPr>
+          <w:t>wf77@drexel.edu</w:t>
+        </w:r>
+      </w:hyperlink>
+      <w:r>
+        <w:rPr>
+          <w:rFonts w:ascii="Times New Roman" w:hAnsi="Times New Roman" w:cs="Times New Roman"/>
+          <w:sz w:val="24"/>
+        </w:rPr>
+        <w:t>, CS338, Project Stage #1</w:t>
       </w:r>
     </w:p>
     <w:p>
@@ -171,31 +188,24 @@
           <w:rFonts w:ascii="Times New Roman" w:hAnsi="Times New Roman" w:cs="Times New Roman"/>
           <w:sz w:val="24"/>
         </w:rPr>
-        <w:t xml:space="preserve">As a stretch goal, I also want users to be able to use this software even when others don’t have the ability to play with them, so those who do like to play games against CPU opponents over real-life users would also be interested in this game. However, the main draw of this software is the fact that it isn’t just a person versus person (PvP) board game, but it has the ability to be played in teams of 2, as </w:t>
-      </w:r>
-      <w:r>
-        <w:rPr>
-          <w:rFonts w:ascii="Times New Roman" w:hAnsi="Times New Roman" w:cs="Times New Roman"/>
+        <w:t xml:space="preserve">As a stretch goal, I also want users to be able to use this software even when others don’t have the ability to play with them, so those who do like to play games against CPU opponents over real-life users would also be interested in this game. However, the main draw of this software is the fact that it isn’t just a person versus person (PvP) board game, but it has the ability to be played in teams of 2, as well as accommodating up to 6 users in a single game, so people who would want to play a simple strategy board game with a group of people would also be interested in this game. </w:t>
+      </w:r>
+    </w:p>
+    <w:p>
+      <w:pPr>
+        <w:spacing w:line="480" w:lineRule="auto"/>
+        <w:rPr>
+          <w:rFonts w:ascii="Times New Roman" w:hAnsi="Times New Roman" w:cs="Times New Roman"/>
+          <w:sz w:val="24"/>
+        </w:rPr>
+      </w:pPr>
+      <w:r>
+        <w:rPr>
+          <w:rFonts w:ascii="Times New Roman" w:hAnsi="Times New Roman" w:cs="Times New Roman"/>
+          <w:b/>
           <w:sz w:val="24"/>
         </w:rPr>
         <w:lastRenderedPageBreak/>
-        <w:t xml:space="preserve">well as accommodating up to 6 users in a single game, so people who would want to play a simple strategy board game with a group of people would also be interested in this game. </w:t>
-      </w:r>
-    </w:p>
-    <w:p>
-      <w:pPr>
-        <w:spacing w:line="480" w:lineRule="auto"/>
-        <w:rPr>
-          <w:rFonts w:ascii="Times New Roman" w:hAnsi="Times New Roman" w:cs="Times New Roman"/>
-          <w:sz w:val="24"/>
-        </w:rPr>
-      </w:pPr>
-      <w:r>
-        <w:rPr>
-          <w:rFonts w:ascii="Times New Roman" w:hAnsi="Times New Roman" w:cs="Times New Roman"/>
-          <w:b/>
-          <w:sz w:val="24"/>
-        </w:rPr>
         <w:t>System:</w:t>
       </w:r>
       <w:r>
@@ -266,7 +276,7 @@
         </w:rPr>
         <w:t>More info about the rules can be found in the link (</w:t>
       </w:r>
-      <w:hyperlink r:id="rId4" w:history="1">
+      <w:hyperlink r:id="rId5" w:history="1">
         <w:r>
           <w:rPr>
             <w:rStyle w:val="Hyperlink"/>
@@ -328,6 +338,17 @@
           <w:sz w:val="24"/>
         </w:rPr>
       </w:pPr>
+    </w:p>
+    <w:p>
+      <w:pPr>
+        <w:spacing w:line="480" w:lineRule="auto"/>
+        <w:rPr>
+          <w:rFonts w:ascii="Times New Roman" w:hAnsi="Times New Roman" w:cs="Times New Roman"/>
+          <w:sz w:val="24"/>
+        </w:rPr>
+      </w:pPr>
+      <w:bookmarkStart w:id="0" w:name="_GoBack"/>
+      <w:bookmarkEnd w:id="0"/>
     </w:p>
     <w:p>
       <w:pPr>
@@ -880,8 +901,6 @@
         </w:rPr>
         <w:t xml:space="preserve">I believe that should be the most complicated data structure that is needed to be made. However, as I get into programming, I will continue defining more complex structures that need to be noted in this document. </w:t>
       </w:r>
-      <w:bookmarkStart w:id="0" w:name="_GoBack"/>
-      <w:bookmarkEnd w:id="0"/>
     </w:p>
     <w:sectPr>
       <w:pgSz w:w="12240" w:h="15840"/>

</xml_diff>